<commit_message>
updates per preston, zhengwu, and ian
</commit_message>
<xml_diff>
--- a/general/requirements/caGrid2.1Requirements.docx
+++ b/general/requirements/caGrid2.1Requirements.docx
@@ -1,6 +1,6 @@
 
 <file path=word/document.xml><?xml version="1.0" encoding="utf-8"?>
-<w:document xmlns:wpc="http://schemas.microsoft.com/office/word/2010/wordprocessingCanvas" xmlns:mc="http://schemas.openxmlformats.org/markup-compatibility/2006" xmlns:o="urn:schemas-microsoft-com:office:office" xmlns:r="http://schemas.openxmlformats.org/officeDocument/2006/relationships" xmlns:m="http://schemas.openxmlformats.org/officeDocument/2006/math" xmlns:v="urn:schemas-microsoft-com:vml" xmlns:wp14="http://schemas.microsoft.com/office/word/2010/wordprocessingDrawing" xmlns:wp="http://schemas.openxmlformats.org/drawingml/2006/wordprocessingDrawing" xmlns:w10="urn:schemas-microsoft-com:office:word" xmlns:w="http://schemas.openxmlformats.org/wordprocessingml/2006/main" xmlns:w14="http://schemas.microsoft.com/office/word/2010/wordml" xmlns:wpg="http://schemas.microsoft.com/office/word/2010/wordprocessingGroup" xmlns:wpi="http://schemas.microsoft.com/office/word/2010/wordprocessingInk" xmlns:wne="http://schemas.microsoft.com/office/word/2006/wordml" xmlns:wps="http://schemas.microsoft.com/office/word/2010/wordprocessingShape" mc:Ignorable="w14 wp14">
+<w:document xmlns:wpc="http://schemas.microsoft.com/office/word/2010/wordprocessingCanvas" xmlns:mo="http://schemas.microsoft.com/office/mac/office/2008/main" xmlns:mc="http://schemas.openxmlformats.org/markup-compatibility/2006" xmlns:mv="urn:schemas-microsoft-com:mac:vml" xmlns:o="urn:schemas-microsoft-com:office:office" xmlns:r="http://schemas.openxmlformats.org/officeDocument/2006/relationships" xmlns:m="http://schemas.openxmlformats.org/officeDocument/2006/math" xmlns:v="urn:schemas-microsoft-com:vml" xmlns:wp14="http://schemas.microsoft.com/office/word/2010/wordprocessingDrawing" xmlns:wp="http://schemas.openxmlformats.org/drawingml/2006/wordprocessingDrawing" xmlns:w10="urn:schemas-microsoft-com:office:word" xmlns:w="http://schemas.openxmlformats.org/wordprocessingml/2006/main" xmlns:w14="http://schemas.microsoft.com/office/word/2010/wordml" xmlns:wpg="http://schemas.microsoft.com/office/word/2010/wordprocessingGroup" xmlns:wpi="http://schemas.microsoft.com/office/word/2010/wordprocessingInk" xmlns:wne="http://schemas.microsoft.com/office/word/2006/wordml" xmlns:wps="http://schemas.microsoft.com/office/word/2010/wordprocessingShape" mc:Ignorable="w14 wp14">
   <w:background w:color="FFFFFF"/>
   <w:body>
     <w:p>
@@ -11,12 +11,10 @@
       </w:pPr>
       <w:bookmarkStart w:id="0" w:name="h.uw0hftw7kf0v" w:colFirst="0" w:colLast="0"/>
       <w:bookmarkEnd w:id="0"/>
-      <w:proofErr w:type="spellStart"/>
       <w:proofErr w:type="gramStart"/>
       <w:r>
         <w:t>caGrid</w:t>
       </w:r>
-      <w:proofErr w:type="spellEnd"/>
       <w:proofErr w:type="gramEnd"/>
       <w:r>
         <w:t xml:space="preserve"> 2.1 Requirements</w:t>
@@ -28,15 +26,7 @@
         <w:widowControl w:val="0"/>
       </w:pPr>
       <w:r>
-        <w:t xml:space="preserve">The goal of the development effort for </w:t>
-      </w:r>
-      <w:proofErr w:type="spellStart"/>
-      <w:r>
-        <w:t>caGrid</w:t>
-      </w:r>
-      <w:proofErr w:type="spellEnd"/>
-      <w:r>
-        <w:t xml:space="preserve"> 2.1 is to accomplish the following:</w:t>
+        <w:t>The goal of the development effort for caGrid 2.1 is to accomplish the following:</w:t>
       </w:r>
     </w:p>
     <w:p>
@@ -54,29 +44,14 @@
         <w:ind w:hanging="359"/>
         <w:contextualSpacing/>
       </w:pPr>
-      <w:proofErr w:type="gramStart"/>
-      <w:r>
-        <w:t>Migrate</w:t>
-      </w:r>
-      <w:proofErr w:type="gramEnd"/>
-      <w:r>
-        <w:t xml:space="preserve"> select </w:t>
-      </w:r>
-      <w:proofErr w:type="spellStart"/>
-      <w:r>
-        <w:t>caGrid</w:t>
-      </w:r>
-      <w:proofErr w:type="spellEnd"/>
-      <w:r>
-        <w:t xml:space="preserve"> 1.4 services away from Globus to the </w:t>
-      </w:r>
-      <w:proofErr w:type="spellStart"/>
-      <w:r>
-        <w:t>caGrid</w:t>
-      </w:r>
-      <w:proofErr w:type="spellEnd"/>
-      <w:r>
-        <w:t xml:space="preserve"> 2.x technology stack.</w:t>
+      <w:r>
+        <w:t xml:space="preserve">Migrate </w:t>
+      </w:r>
+      <w:r>
+        <w:t xml:space="preserve">all currently supported </w:t>
+      </w:r>
+      <w:r>
+        <w:t>caGrid services away from Globus to the caGrid 2.x technology stack.</w:t>
       </w:r>
     </w:p>
     <w:p>
@@ -90,39 +65,7 @@
         <w:contextualSpacing/>
       </w:pPr>
       <w:r>
-        <w:t xml:space="preserve">Develop “cookbooks” to provide guidance to the </w:t>
-      </w:r>
-      <w:proofErr w:type="spellStart"/>
-      <w:r>
-        <w:t>caGrid</w:t>
-      </w:r>
-      <w:proofErr w:type="spellEnd"/>
-      <w:r>
-        <w:t xml:space="preserve"> community on (1) using </w:t>
-      </w:r>
-      <w:proofErr w:type="spellStart"/>
-      <w:r>
-        <w:t>caGrid</w:t>
-      </w:r>
-      <w:proofErr w:type="spellEnd"/>
-      <w:r>
-        <w:t xml:space="preserve"> 2.x and (2) migrating from </w:t>
-      </w:r>
-      <w:proofErr w:type="spellStart"/>
-      <w:r>
-        <w:t>caGrid</w:t>
-      </w:r>
-      <w:proofErr w:type="spellEnd"/>
-      <w:r>
-        <w:t xml:space="preserve"> 1.x to </w:t>
-      </w:r>
-      <w:proofErr w:type="spellStart"/>
-      <w:r>
-        <w:t>caGrid</w:t>
-      </w:r>
-      <w:proofErr w:type="spellEnd"/>
-      <w:r>
-        <w:t xml:space="preserve"> 2.x</w:t>
+        <w:t>Develop “cookbooks” to provide guidance to the caGrid community on (1) using caGrid 2.x and (2) migrating from caGrid 1.x to caGrid 2.x</w:t>
       </w:r>
     </w:p>
     <w:p>
@@ -135,13 +78,8 @@
         <w:ind w:hanging="359"/>
         <w:contextualSpacing/>
       </w:pPr>
-      <w:proofErr w:type="spellStart"/>
-      <w:r>
-        <w:t>caGrid</w:t>
-      </w:r>
-      <w:proofErr w:type="spellEnd"/>
-      <w:r>
-        <w:t xml:space="preserve"> Portal</w:t>
+      <w:r>
+        <w:t>caGrid Portal</w:t>
       </w:r>
     </w:p>
     <w:p>
@@ -164,23 +102,7 @@
     <w:p/>
     <w:p>
       <w:r>
-        <w:t xml:space="preserve">The following services will be migrated from the </w:t>
-      </w:r>
-      <w:proofErr w:type="spellStart"/>
-      <w:r>
-        <w:t>caGrid</w:t>
-      </w:r>
-      <w:proofErr w:type="spellEnd"/>
-      <w:r>
-        <w:t xml:space="preserve"> 1.x technology stack to the </w:t>
-      </w:r>
-      <w:proofErr w:type="spellStart"/>
-      <w:r>
-        <w:t>caGrid</w:t>
-      </w:r>
-      <w:proofErr w:type="spellEnd"/>
-      <w:r>
-        <w:t xml:space="preserve"> 2.x technology stack:</w:t>
+        <w:t>The following services will be migrated from the caGrid 1.x technology stack to the caGrid 2.x technology stack:</w:t>
       </w:r>
     </w:p>
     <w:p>
@@ -246,23 +168,7 @@
     <w:p/>
     <w:p>
       <w:r>
-        <w:t xml:space="preserve">In addition to the migration of the above services the following </w:t>
-      </w:r>
-      <w:proofErr w:type="spellStart"/>
-      <w:r>
-        <w:t>caGrid</w:t>
-      </w:r>
-      <w:proofErr w:type="spellEnd"/>
-      <w:r>
-        <w:t xml:space="preserve"> 2.0 services will have additional development to support some of the new </w:t>
-      </w:r>
-      <w:proofErr w:type="spellStart"/>
-      <w:r>
-        <w:t>caGrid</w:t>
-      </w:r>
-      <w:proofErr w:type="spellEnd"/>
-      <w:r>
-        <w:t xml:space="preserve"> 2.1 features:</w:t>
+        <w:t>In addition to the migration of the above services the following caGrid 2.0 services will have additional development to support some of the new caGrid 2.1 features:</w:t>
       </w:r>
     </w:p>
     <w:p/>
@@ -360,31 +266,18 @@
         <w:contextualSpacing/>
       </w:pPr>
       <w:r>
-        <w:t xml:space="preserve">The </w:t>
+        <w:t xml:space="preserve">The caGrid Authentication Service (CAGRID-AS) will be migrated from Globus 4.0.3 to the caGrid 2.x technical stack (Java 7, </w:t>
       </w:r>
       <w:proofErr w:type="spellStart"/>
       <w:r>
-        <w:t>caGrid</w:t>
+        <w:t>OSGi</w:t>
       </w:r>
       <w:proofErr w:type="spellEnd"/>
       <w:r>
-        <w:t xml:space="preserve"> Authentication Service (CAGRID-AS) will be migrated from Globus 4.0.3 to the </w:t>
-      </w:r>
-      <w:proofErr w:type="spellStart"/>
-      <w:r>
-        <w:t>caGrid</w:t>
-      </w:r>
-      <w:proofErr w:type="spellEnd"/>
-      <w:r>
-        <w:t xml:space="preserve"> 2.x technical stack (Java 7, </w:t>
-      </w:r>
-      <w:proofErr w:type="spellStart"/>
-      <w:r>
-        <w:t>OSGi</w:t>
-      </w:r>
-      <w:proofErr w:type="spellEnd"/>
-      <w:r>
         <w:t xml:space="preserve">, </w:t>
+      </w:r>
+      <w:r>
+        <w:t xml:space="preserve">and </w:t>
       </w:r>
       <w:proofErr w:type="spellStart"/>
       <w:r>
@@ -405,29 +298,13 @@
         <w:contextualSpacing/>
       </w:pPr>
       <w:r>
-        <w:t xml:space="preserve">CAGRID-AS 2.1 will support the </w:t>
-      </w:r>
-      <w:proofErr w:type="gramStart"/>
-      <w:r>
-        <w:t>same  SOAP</w:t>
-      </w:r>
-      <w:proofErr w:type="gramEnd"/>
-      <w:r>
-        <w:t xml:space="preserve"> Web </w:t>
-      </w:r>
-      <w:proofErr w:type="spellStart"/>
-      <w:r>
-        <w:t>Sevice</w:t>
-      </w:r>
-      <w:proofErr w:type="spellEnd"/>
-      <w:r>
-        <w:t xml:space="preserve"> WSDL interface as CAGRID-AS 1.4</w:t>
-      </w:r>
-      <w:r>
-        <w:t xml:space="preserve"> does</w:t>
-      </w:r>
-      <w:r>
-        <w:t>.</w:t>
+        <w:t xml:space="preserve">CAGRID-AS 2.1 will support the same SOAP Web </w:t>
+      </w:r>
+      <w:r>
+        <w:t>Service</w:t>
+      </w:r>
+      <w:r>
+        <w:t xml:space="preserve"> WSDL interface as CAGRID-AS 1.4.</w:t>
       </w:r>
     </w:p>
     <w:p>
@@ -440,7 +317,31 @@
         <w:contextualSpacing/>
       </w:pPr>
       <w:r>
-        <w:t>CAGRID-AS 1.4 clients will continue to work with the CAGRID-AS 2.1 service.</w:t>
+        <w:t>CAGRID-AS 1.4 clients will continue to work with the CAGRID-AS 2.1 service</w:t>
+      </w:r>
+      <w:r>
+        <w:t xml:space="preserve">, in that existing code </w:t>
+      </w:r>
+      <w:r>
+        <w:t>performing “log in”</w:t>
+      </w:r>
+      <w:r>
+        <w:t xml:space="preserve"> use cases</w:t>
+      </w:r>
+      <w:r>
+        <w:t xml:space="preserve"> </w:t>
+      </w:r>
+      <w:r>
+        <w:t xml:space="preserve">using the 1.4 client libraries </w:t>
+      </w:r>
+      <w:r>
+        <w:t xml:space="preserve">does not </w:t>
+      </w:r>
+      <w:r>
+        <w:t>need to be modified</w:t>
+      </w:r>
+      <w:r>
+        <w:t>.</w:t>
       </w:r>
     </w:p>
     <w:p>
@@ -453,23 +354,17 @@
         <w:contextualSpacing/>
       </w:pPr>
       <w:r>
-        <w:t xml:space="preserve">CAGRID-AS 2.1 will register </w:t>
-      </w:r>
-      <w:proofErr w:type="spellStart"/>
-      <w:r>
-        <w:t>caGrid</w:t>
-      </w:r>
-      <w:proofErr w:type="spellEnd"/>
-      <w:r>
-        <w:t xml:space="preserve"> service metadata with the </w:t>
-      </w:r>
-      <w:proofErr w:type="spellStart"/>
-      <w:r>
-        <w:t>caGrid</w:t>
-      </w:r>
-      <w:proofErr w:type="spellEnd"/>
-      <w:r>
-        <w:t xml:space="preserve"> Index Service.</w:t>
+        <w:lastRenderedPageBreak/>
+        <w:t xml:space="preserve">The </w:t>
+      </w:r>
+      <w:r>
+        <w:t>C</w:t>
+      </w:r>
+      <w:r>
+        <w:t xml:space="preserve">AGRID-AS 2.1 </w:t>
+      </w:r>
+      <w:r>
+        <w:t>will support registering caGrid service metadata with the caGrid Index Service.</w:t>
       </w:r>
     </w:p>
     <w:p>
@@ -482,23 +377,10 @@
         <w:contextualSpacing/>
       </w:pPr>
       <w:r>
-        <w:t xml:space="preserve">CAGRID-AS 2.1 will be able to leverage the </w:t>
-      </w:r>
-      <w:proofErr w:type="spellStart"/>
-      <w:r>
-        <w:t>caGrid</w:t>
-      </w:r>
-      <w:proofErr w:type="spellEnd"/>
-      <w:r>
-        <w:t xml:space="preserve"> 2.1 Trust Service (</w:t>
-      </w:r>
-      <w:proofErr w:type="spellStart"/>
-      <w:r>
-        <w:t>SyncGTS</w:t>
-      </w:r>
-      <w:proofErr w:type="spellEnd"/>
-      <w:r>
-        <w:t>)</w:t>
+        <w:t xml:space="preserve">CAGRID-AS 2.1 will be able to </w:t>
+      </w:r>
+      <w:r>
+        <w:t>support delegating digital certificate validation to the caGrid Trust Service.</w:t>
       </w:r>
     </w:p>
     <w:p>
@@ -511,10 +393,10 @@
         <w:contextualSpacing/>
       </w:pPr>
       <w:r>
-        <w:t>A</w:t>
-      </w:r>
-      <w:r>
-        <w:t>n administration guide</w:t>
+        <w:t>The</w:t>
+      </w:r>
+      <w:r>
+        <w:t xml:space="preserve"> administration guide</w:t>
       </w:r>
       <w:r>
         <w:t xml:space="preserve"> covering</w:t>
@@ -523,7 +405,13 @@
         <w:t xml:space="preserve"> installation and administration</w:t>
       </w:r>
       <w:r>
-        <w:t xml:space="preserve"> will be prepared and provided for CAGRID-AS 2.1</w:t>
+        <w:t xml:space="preserve"> will be </w:t>
+      </w:r>
+      <w:r>
+        <w:t>revised</w:t>
+      </w:r>
+      <w:r>
+        <w:t xml:space="preserve"> and provided for CAGRID-AS 2.1</w:t>
       </w:r>
     </w:p>
     <w:p>
@@ -536,7 +424,6 @@
         <w:contextualSpacing/>
       </w:pPr>
       <w:r>
-        <w:lastRenderedPageBreak/>
         <w:t>A</w:t>
       </w:r>
       <w:r>
@@ -549,7 +436,7 @@
         <w:t>how to upgrade from CAGRID-AS 1.4 to CAGRID-AS 2.</w:t>
       </w:r>
       <w:r>
-        <w:t>1 will be prepared and provided for CAGRID-AS 2.1</w:t>
+        <w:t>1 will be prepared and provided</w:t>
       </w:r>
     </w:p>
     <w:p/>
@@ -575,31 +462,18 @@
         <w:contextualSpacing/>
       </w:pPr>
       <w:r>
-        <w:t xml:space="preserve">The </w:t>
+        <w:t xml:space="preserve">The caGrid Index Service (CAGRID-IS) will be migrated from Globus 4.0.3 to the caGrid 2.x technical stack (Java 7, </w:t>
       </w:r>
       <w:proofErr w:type="spellStart"/>
       <w:r>
-        <w:t>caGrid</w:t>
+        <w:t>OSGi</w:t>
       </w:r>
       <w:proofErr w:type="spellEnd"/>
       <w:r>
-        <w:t xml:space="preserve"> Index Service (CAGRID-IS) will be migrated from Globus 4.0.3 to the </w:t>
-      </w:r>
-      <w:proofErr w:type="spellStart"/>
-      <w:r>
-        <w:t>caGrid</w:t>
-      </w:r>
-      <w:proofErr w:type="spellEnd"/>
-      <w:r>
-        <w:t xml:space="preserve"> 2.x technical stack (Java 7, </w:t>
-      </w:r>
-      <w:proofErr w:type="spellStart"/>
-      <w:r>
-        <w:t>OSGi</w:t>
-      </w:r>
-      <w:proofErr w:type="spellEnd"/>
-      <w:r>
         <w:t xml:space="preserve">, </w:t>
+      </w:r>
+      <w:r>
+        <w:t xml:space="preserve">and </w:t>
       </w:r>
       <w:proofErr w:type="spellStart"/>
       <w:r>
@@ -620,29 +494,13 @@
         <w:contextualSpacing/>
       </w:pPr>
       <w:r>
-        <w:t xml:space="preserve">CAGRID-IS 2.1 will support the </w:t>
-      </w:r>
-      <w:proofErr w:type="gramStart"/>
-      <w:r>
-        <w:t>same  SOAP</w:t>
-      </w:r>
-      <w:proofErr w:type="gramEnd"/>
-      <w:r>
-        <w:t xml:space="preserve"> Web </w:t>
-      </w:r>
-      <w:proofErr w:type="spellStart"/>
-      <w:r>
-        <w:t>Sevice</w:t>
-      </w:r>
-      <w:proofErr w:type="spellEnd"/>
-      <w:r>
-        <w:t xml:space="preserve"> WSDL interface as CAGRID-IS 1.4</w:t>
-      </w:r>
-      <w:r>
-        <w:t xml:space="preserve"> does</w:t>
-      </w:r>
-      <w:r>
-        <w:t>.</w:t>
+        <w:t xml:space="preserve">CAGRID-IS 2.1 will support the same SOAP Web </w:t>
+      </w:r>
+      <w:r>
+        <w:t>Service</w:t>
+      </w:r>
+      <w:r>
+        <w:t xml:space="preserve"> WSDL interface as CAGRID-IS 1.4.</w:t>
       </w:r>
     </w:p>
     <w:p>
@@ -655,15 +513,16 @@
         <w:contextualSpacing/>
       </w:pPr>
       <w:r>
-        <w:t xml:space="preserve">CAGRID-IS 1.4 clients will continue to work with the CAGRID-IS 2.1 </w:t>
-      </w:r>
-      <w:proofErr w:type="gramStart"/>
-      <w:r>
-        <w:t>service</w:t>
-      </w:r>
-      <w:proofErr w:type="gramEnd"/>
-      <w:r>
-        <w:t>.</w:t>
+        <w:t>CAGRID-IS 1.4 clients will continue to work with the CAGRID-IS 2.1 service</w:t>
+      </w:r>
+      <w:r>
+        <w:t xml:space="preserve">, in that existing code performing “registration” or “discovery” use cases using the 1.4 client libraries </w:t>
+      </w:r>
+      <w:r>
+        <w:t xml:space="preserve">does not </w:t>
+      </w:r>
+      <w:r>
+        <w:t>need to be modified.</w:t>
       </w:r>
     </w:p>
     <w:p>
@@ -676,23 +535,10 @@
         <w:contextualSpacing/>
       </w:pPr>
       <w:r>
-        <w:t xml:space="preserve">CAGRID-IS 2.1 will register </w:t>
-      </w:r>
-      <w:proofErr w:type="spellStart"/>
-      <w:r>
-        <w:t>caGrid</w:t>
-      </w:r>
-      <w:proofErr w:type="spellEnd"/>
-      <w:r>
-        <w:t xml:space="preserve"> service metadata with the </w:t>
-      </w:r>
-      <w:proofErr w:type="spellStart"/>
-      <w:r>
-        <w:t>caGrid</w:t>
-      </w:r>
-      <w:proofErr w:type="spellEnd"/>
-      <w:r>
-        <w:t xml:space="preserve"> Index Service.</w:t>
+        <w:t xml:space="preserve">CAGRID-IS 2.1 will be able to </w:t>
+      </w:r>
+      <w:r>
+        <w:t>support delegating digital certificate validation to the caGrid Trust Service.</w:t>
       </w:r>
     </w:p>
     <w:p>
@@ -705,23 +551,10 @@
         <w:contextualSpacing/>
       </w:pPr>
       <w:r>
-        <w:t xml:space="preserve">CAGRID-IS 2.1 will be able to leverage the </w:t>
-      </w:r>
-      <w:proofErr w:type="spellStart"/>
-      <w:r>
-        <w:t>caGrid</w:t>
-      </w:r>
-      <w:proofErr w:type="spellEnd"/>
-      <w:r>
-        <w:t xml:space="preserve"> 2.1 Trust Service (</w:t>
-      </w:r>
-      <w:proofErr w:type="spellStart"/>
-      <w:r>
-        <w:t>SyncGTS</w:t>
-      </w:r>
-      <w:proofErr w:type="spellEnd"/>
-      <w:r>
-        <w:t>)</w:t>
+        <w:t>The administration guide covering installation and administration will be revised and provided for</w:t>
+      </w:r>
+      <w:r>
+        <w:t xml:space="preserve"> CAGRID-IS 2.1</w:t>
       </w:r>
     </w:p>
     <w:p>
@@ -734,50 +567,204 @@
         <w:contextualSpacing/>
       </w:pPr>
       <w:r>
-        <w:t>An administration guide covering installation and administration will be pr</w:t>
-      </w:r>
-      <w:r>
-        <w:t>epared and provided for CAGRID-I</w:t>
-      </w:r>
-      <w:r>
-        <w:t>S 2.1</w:t>
-      </w:r>
-    </w:p>
-    <w:p>
-      <w:pPr>
-        <w:numPr>
-          <w:ilvl w:val="0"/>
-          <w:numId w:val="4"/>
+        <w:t>An upgrade guide covering how to upgrade from CAGRID-IS 1.4 to CAGRID-IS 2.1 will be prepared and provided</w:t>
+      </w:r>
+    </w:p>
+    <w:p/>
+    <w:p>
+      <w:pPr>
+        <w:pStyle w:val="Heading3"/>
+        <w:contextualSpacing w:val="0"/>
+      </w:pPr>
+      <w:bookmarkStart w:id="4" w:name="h.4r71j6jxmj0r" w:colFirst="0" w:colLast="0"/>
+      <w:bookmarkEnd w:id="4"/>
+      <w:r>
+        <w:t>Metadata Model Service</w:t>
+      </w:r>
+    </w:p>
+    <w:p/>
+    <w:p>
+      <w:pPr>
+        <w:numPr>
+          <w:ilvl w:val="0"/>
+          <w:numId w:val="5"/>
         </w:numPr>
         <w:ind w:hanging="359"/>
         <w:contextualSpacing/>
       </w:pPr>
       <w:r>
-        <w:t xml:space="preserve">An upgrade guide covering </w:t>
-      </w:r>
-      <w:r>
-        <w:t>how to upgrade from CAGRID-IS 1.4 to CAGRID-I</w:t>
-      </w:r>
-      <w:r>
-        <w:t xml:space="preserve">S 2.1 will be prepared and provided for </w:t>
-      </w:r>
-      <w:r>
-        <w:t>CAGRID-I</w:t>
-      </w:r>
-      <w:r>
-        <w:t>S 2.1</w:t>
-      </w:r>
-    </w:p>
-    <w:p/>
+        <w:t xml:space="preserve">The caGrid </w:t>
+      </w:r>
+      <w:proofErr w:type="spellStart"/>
+      <w:r>
+        <w:t>Metdata</w:t>
+      </w:r>
+      <w:proofErr w:type="spellEnd"/>
+      <w:r>
+        <w:t xml:space="preserve"> Model Service </w:t>
+      </w:r>
+      <w:r>
+        <w:t xml:space="preserve">(CAGRID-MMS) will be migrated from Globus 4.0.3 to the caGrid 2.x technical stack (Java 7, </w:t>
+      </w:r>
+      <w:proofErr w:type="spellStart"/>
+      <w:r>
+        <w:t>OSGi</w:t>
+      </w:r>
+      <w:proofErr w:type="spellEnd"/>
+      <w:r>
+        <w:t xml:space="preserve">, </w:t>
+      </w:r>
+      <w:r>
+        <w:t xml:space="preserve">and </w:t>
+      </w:r>
+      <w:proofErr w:type="spellStart"/>
+      <w:r>
+        <w:t>ServiceMix</w:t>
+      </w:r>
+      <w:proofErr w:type="spellEnd"/>
+      <w:r>
+        <w:t>).</w:t>
+      </w:r>
+    </w:p>
+    <w:p>
+      <w:pPr>
+        <w:numPr>
+          <w:ilvl w:val="0"/>
+          <w:numId w:val="5"/>
+        </w:numPr>
+        <w:ind w:hanging="359"/>
+        <w:contextualSpacing/>
+      </w:pPr>
+      <w:r>
+        <w:t xml:space="preserve">CAGRID-MMS 2.1 will support the </w:t>
+      </w:r>
+      <w:r>
+        <w:t>same SOAP</w:t>
+      </w:r>
+      <w:r>
+        <w:t xml:space="preserve"> Web </w:t>
+      </w:r>
+      <w:r>
+        <w:t>Service</w:t>
+      </w:r>
+      <w:r>
+        <w:t xml:space="preserve"> WSDL interface as CAGRID-MMS 1.4</w:t>
+      </w:r>
+      <w:r>
+        <w:t xml:space="preserve"> does</w:t>
+      </w:r>
+      <w:r>
+        <w:t>.</w:t>
+      </w:r>
+    </w:p>
+    <w:p>
+      <w:pPr>
+        <w:numPr>
+          <w:ilvl w:val="0"/>
+          <w:numId w:val="5"/>
+        </w:numPr>
+        <w:ind w:hanging="359"/>
+        <w:contextualSpacing/>
+      </w:pPr>
+      <w:r>
+        <w:t>CAGRID-MMS 1.4 clients will continue to work with the CAGRID-MMS 2.1 service</w:t>
+      </w:r>
+      <w:r>
+        <w:t xml:space="preserve">, in that existing code performing “domain model generation” or “metadata discovery” use cases using the 1.4 client libraries </w:t>
+      </w:r>
+      <w:r>
+        <w:t>does not</w:t>
+      </w:r>
+      <w:r>
+        <w:t xml:space="preserve"> need to be modified.</w:t>
+      </w:r>
+      <w:r>
+        <w:t xml:space="preserve">  In particular, the MMS plugin of Introduce 1.4 must work with the CAGRID-MMS 2.1 service.</w:t>
+      </w:r>
+    </w:p>
+    <w:p>
+      <w:pPr>
+        <w:numPr>
+          <w:ilvl w:val="0"/>
+          <w:numId w:val="5"/>
+        </w:numPr>
+        <w:ind w:hanging="359"/>
+        <w:contextualSpacing/>
+      </w:pPr>
+      <w:r>
+        <w:t xml:space="preserve">CAGRID-MMS 2.1 will </w:t>
+      </w:r>
+      <w:r>
+        <w:t xml:space="preserve">support </w:t>
+      </w:r>
+      <w:r>
+        <w:t>register</w:t>
+      </w:r>
+      <w:r>
+        <w:t>ing</w:t>
+      </w:r>
+      <w:r>
+        <w:t xml:space="preserve"> caGrid service metadata with the caGrid Index Service.</w:t>
+      </w:r>
+    </w:p>
+    <w:p>
+      <w:pPr>
+        <w:numPr>
+          <w:ilvl w:val="0"/>
+          <w:numId w:val="5"/>
+        </w:numPr>
+        <w:ind w:hanging="359"/>
+        <w:contextualSpacing/>
+      </w:pPr>
+      <w:r>
+        <w:t xml:space="preserve">CAGRID-MMS 2.1 will be able </w:t>
+      </w:r>
+      <w:r>
+        <w:t>support delegating digital certificate validation to the caGrid Trust Service.</w:t>
+      </w:r>
+    </w:p>
+    <w:p>
+      <w:pPr>
+        <w:numPr>
+          <w:ilvl w:val="0"/>
+          <w:numId w:val="5"/>
+        </w:numPr>
+        <w:ind w:hanging="359"/>
+        <w:contextualSpacing/>
+      </w:pPr>
+      <w:r>
+        <w:t>The administration guide covering installation and administration will be revised and provided for CAGRID-MMS 2.1.</w:t>
+      </w:r>
+    </w:p>
+    <w:p>
+      <w:r>
+        <w:t xml:space="preserve">An upgrade guide covering how to upgrade from CAGRID-MMS </w:t>
+      </w:r>
+      <w:r>
+        <w:t xml:space="preserve">1.4 </w:t>
+      </w:r>
+      <w:r>
+        <w:t>to CAGRID-MMS 2.1 will be prepared and provided</w:t>
+      </w:r>
+    </w:p>
     <w:p>
       <w:pPr>
         <w:pStyle w:val="Heading3"/>
         <w:contextualSpacing w:val="0"/>
       </w:pPr>
-      <w:bookmarkStart w:id="4" w:name="h.4r71j6jxmj0r" w:colFirst="0" w:colLast="0"/>
-      <w:bookmarkEnd w:id="4"/>
-      <w:r>
-        <w:t>Metadata Model Service</w:t>
+      <w:bookmarkStart w:id="5" w:name="h.ijfrzy54xxzs" w:colFirst="0" w:colLast="0"/>
+      <w:bookmarkEnd w:id="5"/>
+      <w:r>
+        <w:lastRenderedPageBreak/>
+        <w:t xml:space="preserve">Trust Service (formerly </w:t>
+      </w:r>
+      <w:proofErr w:type="spellStart"/>
+      <w:r>
+        <w:t>SyncGTS</w:t>
+      </w:r>
+      <w:proofErr w:type="spellEnd"/>
+      <w:r>
+        <w:t>)</w:t>
       </w:r>
     </w:p>
     <w:p/>
@@ -785,46 +772,45 @@
       <w:pPr>
         <w:numPr>
           <w:ilvl w:val="0"/>
-          <w:numId w:val="5"/>
+          <w:numId w:val="9"/>
         </w:numPr>
         <w:ind w:hanging="359"/>
         <w:contextualSpacing/>
       </w:pPr>
       <w:r>
-        <w:t xml:space="preserve">The </w:t>
+        <w:t xml:space="preserve">The Trust Service (CAGRID-TRUST) will be migrated from Globus 4.0.3 to the caGrid 2.x technical stack </w:t>
+      </w:r>
+      <w:proofErr w:type="gramStart"/>
+      <w:r>
+        <w:t>(</w:t>
+      </w:r>
+      <w:r>
+        <w:t xml:space="preserve"> including</w:t>
+      </w:r>
+      <w:proofErr w:type="gramEnd"/>
+      <w:r>
+        <w:t xml:space="preserve"> </w:t>
+      </w:r>
+      <w:r>
+        <w:t xml:space="preserve">Java 7, </w:t>
       </w:r>
       <w:proofErr w:type="spellStart"/>
       <w:r>
-        <w:t>caGrid</w:t>
+        <w:t>OSGi</w:t>
       </w:r>
       <w:proofErr w:type="spellEnd"/>
       <w:r>
-        <w:t xml:space="preserve"> Index Service (CAGRID-MMS) will be migrated from Globus 4.0.3 to the </w:t>
+        <w:t xml:space="preserve">, </w:t>
+      </w:r>
+      <w:r>
+        <w:t xml:space="preserve">and </w:t>
       </w:r>
       <w:proofErr w:type="spellStart"/>
       <w:r>
-        <w:t>caGrid</w:t>
+        <w:t>ServiceMix</w:t>
       </w:r>
       <w:proofErr w:type="spellEnd"/>
       <w:r>
-        <w:t xml:space="preserve"> 2.x technical stack (Java 7, </w:t>
-      </w:r>
-      <w:proofErr w:type="spellStart"/>
-      <w:r>
-        <w:t>OSGi</w:t>
-      </w:r>
-      <w:proofErr w:type="spellEnd"/>
-      <w:r>
-        <w:t xml:space="preserve">, </w:t>
-      </w:r>
-      <w:proofErr w:type="spellStart"/>
-      <w:proofErr w:type="gramStart"/>
-      <w:r>
-        <w:t>ServiceMix</w:t>
-      </w:r>
-      <w:proofErr w:type="spellEnd"/>
-      <w:proofErr w:type="gramEnd"/>
-      <w:r>
         <w:t>).</w:t>
       </w:r>
     </w:p>
@@ -832,97 +818,113 @@
       <w:pPr>
         <w:numPr>
           <w:ilvl w:val="0"/>
-          <w:numId w:val="5"/>
+          <w:numId w:val="9"/>
         </w:numPr>
         <w:ind w:hanging="359"/>
         <w:contextualSpacing/>
       </w:pPr>
       <w:r>
-        <w:t xml:space="preserve">CAGRID-MMS 2.1 will support the </w:t>
-      </w:r>
-      <w:proofErr w:type="gramStart"/>
-      <w:r>
-        <w:t>same  SOAP</w:t>
-      </w:r>
-      <w:proofErr w:type="gramEnd"/>
-      <w:r>
-        <w:t xml:space="preserve"> Web </w:t>
+        <w:t xml:space="preserve">CAGRID-TRUST will be implemented as an OSGI java service that can be deployed within </w:t>
       </w:r>
       <w:proofErr w:type="spellStart"/>
       <w:r>
-        <w:t>Sevice</w:t>
+        <w:t>ServiceMix</w:t>
       </w:r>
       <w:proofErr w:type="spellEnd"/>
       <w:r>
-        <w:t xml:space="preserve"> WSDL interface as CAGRID-MMS 1.4</w:t>
-      </w:r>
-      <w:r>
-        <w:t xml:space="preserve"> does</w:t>
-      </w:r>
-      <w:r>
-        <w:t>.</w:t>
-      </w:r>
-    </w:p>
-    <w:p>
-      <w:pPr>
-        <w:numPr>
-          <w:ilvl w:val="0"/>
-          <w:numId w:val="5"/>
+        <w:t xml:space="preserve">.  </w:t>
+      </w:r>
+    </w:p>
+    <w:p>
+      <w:pPr>
+        <w:numPr>
+          <w:ilvl w:val="0"/>
+          <w:numId w:val="9"/>
         </w:numPr>
         <w:ind w:hanging="359"/>
         <w:contextualSpacing/>
       </w:pPr>
       <w:r>
-        <w:t>CAGRID-MMS 1.4 clients will continue to work with the CAGRID-MMS 2.1 service.</w:t>
-      </w:r>
-    </w:p>
-    <w:p>
-      <w:pPr>
-        <w:numPr>
-          <w:ilvl w:val="0"/>
-          <w:numId w:val="5"/>
+        <w:t xml:space="preserve">CAGRID-TRUST will validate </w:t>
+      </w:r>
+      <w:r>
+        <w:t xml:space="preserve">x.509 </w:t>
+      </w:r>
+      <w:r>
+        <w:t>digital certificates against list of certificate authorities provided by the Grid Trust Service (GTS).</w:t>
+      </w:r>
+    </w:p>
+    <w:p>
+      <w:pPr>
+        <w:numPr>
+          <w:ilvl w:val="0"/>
+          <w:numId w:val="9"/>
         </w:numPr>
         <w:ind w:hanging="359"/>
         <w:contextualSpacing/>
       </w:pPr>
       <w:r>
-        <w:t xml:space="preserve">CAGRID-MMS 2.1 will register </w:t>
-      </w:r>
-      <w:proofErr w:type="spellStart"/>
-      <w:r>
-        <w:t>caGrid</w:t>
-      </w:r>
-      <w:proofErr w:type="spellEnd"/>
-      <w:r>
-        <w:t xml:space="preserve"> service metadata with the </w:t>
-      </w:r>
-      <w:proofErr w:type="spellStart"/>
-      <w:r>
-        <w:t>caGrid</w:t>
-      </w:r>
-      <w:proofErr w:type="spellEnd"/>
-      <w:r>
-        <w:t xml:space="preserve"> Index Service.</w:t>
+        <w:t>The administration guide covering installation and administration will be revised and provided for</w:t>
+      </w:r>
+      <w:r>
+        <w:t xml:space="preserve"> CAGRID-</w:t>
+      </w:r>
+      <w:r>
+        <w:t xml:space="preserve"> </w:t>
+      </w:r>
+      <w:r>
+        <w:t>TRUST 2.1</w:t>
+      </w:r>
+    </w:p>
+    <w:p>
+      <w:pPr>
+        <w:numPr>
+          <w:ilvl w:val="0"/>
+          <w:numId w:val="9"/>
+        </w:numPr>
+        <w:ind w:hanging="359"/>
+        <w:contextualSpacing/>
+      </w:pPr>
+      <w:r>
+        <w:t>An upgrade guide covering how to upgrade from CAGRID-TRUST 1.4 to CAGRID-</w:t>
+      </w:r>
+      <w:r>
+        <w:t xml:space="preserve"> </w:t>
+      </w:r>
+      <w:r>
+        <w:t>TRUST 2.1 will be prepared and provided</w:t>
       </w:r>
     </w:p>
     <w:p/>
+    <w:p/>
+    <w:p>
+      <w:pPr>
+        <w:rPr>
+          <w:b/>
+        </w:rPr>
+      </w:pPr>
+      <w:r>
+        <w:rPr>
+          <w:b/>
+        </w:rPr>
+        <w:t>2.0 Updated</w:t>
+      </w:r>
+      <w:r>
+        <w:rPr>
+          <w:b/>
+        </w:rPr>
+        <w:t xml:space="preserve"> Services for caGrid 2.1</w:t>
+      </w:r>
+    </w:p>
     <w:p>
       <w:pPr>
         <w:pStyle w:val="Heading3"/>
         <w:contextualSpacing w:val="0"/>
       </w:pPr>
-      <w:bookmarkStart w:id="5" w:name="h.ijfrzy54xxzs" w:colFirst="0" w:colLast="0"/>
-      <w:bookmarkEnd w:id="5"/>
-      <w:r>
-        <w:t xml:space="preserve">Trust Service (formerly </w:t>
-      </w:r>
-      <w:proofErr w:type="spellStart"/>
-      <w:r>
-        <w:t>SyncGTS</w:t>
-      </w:r>
-      <w:proofErr w:type="spellEnd"/>
-      <w:r>
-        <w:t>)</w:t>
+      <w:bookmarkStart w:id="6" w:name="h.hqnevhpj07mx" w:colFirst="0" w:colLast="0"/>
+      <w:bookmarkEnd w:id="6"/>
+      <w:r>
+        <w:t>Credential Delegation Service</w:t>
       </w:r>
     </w:p>
     <w:p/>
@@ -930,160 +932,240 @@
       <w:pPr>
         <w:numPr>
           <w:ilvl w:val="0"/>
-          <w:numId w:val="9"/>
+          <w:numId w:val="6"/>
         </w:numPr>
         <w:ind w:hanging="359"/>
         <w:contextualSpacing/>
       </w:pPr>
       <w:r>
-        <w:t xml:space="preserve">The Trust Service (CAGRID-TRUST) will be migrated from Globus 4.0.3 to the </w:t>
-      </w:r>
-      <w:proofErr w:type="spellStart"/>
-      <w:r>
-        <w:t>caGrid</w:t>
-      </w:r>
-      <w:proofErr w:type="spellEnd"/>
-      <w:r>
-        <w:t xml:space="preserve"> 2.x technical stack (Java 7, </w:t>
-      </w:r>
-      <w:proofErr w:type="spellStart"/>
-      <w:r>
-        <w:t>OSGi</w:t>
-      </w:r>
-      <w:proofErr w:type="spellEnd"/>
-      <w:r>
-        <w:t xml:space="preserve">, </w:t>
-      </w:r>
-      <w:proofErr w:type="spellStart"/>
-      <w:proofErr w:type="gramStart"/>
-      <w:r>
-        <w:t>ServiceMix</w:t>
-      </w:r>
-      <w:proofErr w:type="spellEnd"/>
-      <w:proofErr w:type="gramEnd"/>
-      <w:r>
-        <w:t>).</w:t>
-      </w:r>
-    </w:p>
-    <w:p>
-      <w:pPr>
-        <w:numPr>
-          <w:ilvl w:val="0"/>
-          <w:numId w:val="9"/>
+        <w:t>The Credential Delegation Service</w:t>
+      </w:r>
+      <w:r>
+        <w:t xml:space="preserve"> 2.1</w:t>
+      </w:r>
+      <w:r>
+        <w:t xml:space="preserve"> (CAGRID-CDS) will </w:t>
+      </w:r>
+      <w:r>
+        <w:t xml:space="preserve">be </w:t>
+      </w:r>
+      <w:r>
+        <w:t>backwards compatible with CAGRID-CDS 2.0</w:t>
+      </w:r>
+      <w:r>
+        <w:t>, in that its service interface will not change from 2.0.</w:t>
+      </w:r>
+    </w:p>
+    <w:p>
+      <w:pPr>
+        <w:numPr>
+          <w:ilvl w:val="0"/>
+          <w:numId w:val="6"/>
         </w:numPr>
         <w:ind w:hanging="359"/>
         <w:contextualSpacing/>
       </w:pPr>
       <w:r>
-        <w:t xml:space="preserve">CAGRID-TRUST will be implemented as an OSGI java service that can be deployed within </w:t>
-      </w:r>
-      <w:proofErr w:type="spellStart"/>
-      <w:r>
-        <w:t>ServiceMix</w:t>
-      </w:r>
-      <w:proofErr w:type="spellEnd"/>
-      <w:r>
-        <w:t xml:space="preserve">.  </w:t>
-      </w:r>
-    </w:p>
-    <w:p>
-      <w:pPr>
-        <w:numPr>
-          <w:ilvl w:val="0"/>
-          <w:numId w:val="9"/>
+        <w:t xml:space="preserve">CAGRID-CDS </w:t>
+      </w:r>
+      <w:r>
+        <w:t xml:space="preserve">will be </w:t>
+      </w:r>
+      <w:r>
+        <w:t>updated to support delegating digital certificate validation to the caGrid Trust Service.</w:t>
+      </w:r>
+    </w:p>
+    <w:p>
+      <w:pPr>
+        <w:numPr>
+          <w:ilvl w:val="0"/>
+          <w:numId w:val="6"/>
         </w:numPr>
         <w:ind w:hanging="359"/>
         <w:contextualSpacing/>
       </w:pPr>
-      <w:proofErr w:type="spellStart"/>
-      <w:r>
-        <w:t>caGrid</w:t>
-      </w:r>
-      <w:proofErr w:type="spellEnd"/>
-      <w:r>
-        <w:t xml:space="preserve"> service can be configured to delegate digital certificate validation to CAGRID-TRUST</w:t>
-      </w:r>
-    </w:p>
-    <w:p>
-      <w:pPr>
-        <w:numPr>
-          <w:ilvl w:val="0"/>
-          <w:numId w:val="9"/>
+      <w:r>
+        <w:t xml:space="preserve">The administration guide covering installation and administration will be revised and provided </w:t>
+      </w:r>
+      <w:proofErr w:type="gramStart"/>
+      <w:r>
+        <w:t>for</w:t>
+      </w:r>
+      <w:r>
+        <w:t xml:space="preserve"> </w:t>
+      </w:r>
+      <w:r>
+        <w:t xml:space="preserve"> CAGRID</w:t>
+      </w:r>
+      <w:proofErr w:type="gramEnd"/>
+      <w:r>
+        <w:t>-</w:t>
+      </w:r>
+      <w:r>
+        <w:t xml:space="preserve"> </w:t>
+      </w:r>
+      <w:r>
+        <w:t>CDS 2.1</w:t>
+      </w:r>
+    </w:p>
+    <w:p>
+      <w:pPr>
+        <w:numPr>
+          <w:ilvl w:val="0"/>
+          <w:numId w:val="6"/>
         </w:numPr>
         <w:ind w:hanging="359"/>
         <w:contextualSpacing/>
       </w:pPr>
       <w:r>
-        <w:t>CAGRID-TRUST will validate digital certificates against list of certificate authorities provided to it by the Grid Trust Service (GTS).</w:t>
-      </w:r>
-    </w:p>
-    <w:p>
-      <w:pPr>
-        <w:numPr>
-          <w:ilvl w:val="0"/>
-          <w:numId w:val="9"/>
+        <w:t>An upgrade guide covering how to upgrade from CAGRID-</w:t>
+      </w:r>
+      <w:r>
+        <w:t xml:space="preserve"> </w:t>
+      </w:r>
+      <w:r>
+        <w:t xml:space="preserve">CDS </w:t>
+      </w:r>
+      <w:r>
+        <w:t>2.0</w:t>
+      </w:r>
+      <w:r>
+        <w:t xml:space="preserve"> to CAGRID-</w:t>
+      </w:r>
+      <w:r>
+        <w:t xml:space="preserve"> </w:t>
+      </w:r>
+      <w:r>
+        <w:t>CDS 2.1 will be prepared and provided</w:t>
+      </w:r>
+    </w:p>
+    <w:p>
+      <w:pPr>
+        <w:pStyle w:val="Heading3"/>
+        <w:contextualSpacing w:val="0"/>
+      </w:pPr>
+      <w:bookmarkStart w:id="7" w:name="h.a9nytwgx6lo0" w:colFirst="0" w:colLast="0"/>
+      <w:bookmarkEnd w:id="7"/>
+    </w:p>
+    <w:p>
+      <w:pPr>
+        <w:pStyle w:val="Heading3"/>
+        <w:contextualSpacing w:val="0"/>
+      </w:pPr>
+      <w:r>
+        <w:t>Dorian</w:t>
+      </w:r>
+    </w:p>
+    <w:p/>
+    <w:p>
+      <w:pPr>
+        <w:numPr>
+          <w:ilvl w:val="0"/>
+          <w:numId w:val="2"/>
         </w:numPr>
         <w:ind w:hanging="359"/>
         <w:contextualSpacing/>
       </w:pPr>
       <w:r>
-        <w:t>An administration guide covering installation and administration will be prepared and provided for CAGRID-</w:t>
-      </w:r>
-      <w:r>
-        <w:t xml:space="preserve"> </w:t>
-      </w:r>
-      <w:r>
-        <w:t>TRUST 2.1</w:t>
-      </w:r>
-    </w:p>
-    <w:p>
-      <w:pPr>
-        <w:numPr>
-          <w:ilvl w:val="0"/>
-          <w:numId w:val="9"/>
+        <w:t>Dorian (CAGRID-DORIAN</w:t>
+      </w:r>
+      <w:r>
+        <w:t xml:space="preserve"> 2.1</w:t>
+      </w:r>
+      <w:r>
+        <w:t xml:space="preserve">) will </w:t>
+      </w:r>
+      <w:r>
+        <w:t xml:space="preserve">be </w:t>
+      </w:r>
+      <w:r>
+        <w:t>backwards compatible with CAGRID-DORIAN 2.0</w:t>
+      </w:r>
+      <w:r>
+        <w:t>, in that its service interface will not change from 2.0.</w:t>
+      </w:r>
+    </w:p>
+    <w:p>
+      <w:pPr>
+        <w:numPr>
+          <w:ilvl w:val="0"/>
+          <w:numId w:val="2"/>
         </w:numPr>
         <w:ind w:hanging="359"/>
         <w:contextualSpacing/>
       </w:pPr>
       <w:r>
+        <w:t>CAGRID-DORIAN will be updated to support delegating digital certificate validation to the caGrid Trust Service.</w:t>
+      </w:r>
+    </w:p>
+    <w:p>
+      <w:pPr>
+        <w:numPr>
+          <w:ilvl w:val="0"/>
+          <w:numId w:val="2"/>
+        </w:numPr>
+        <w:ind w:hanging="359"/>
+        <w:contextualSpacing/>
+      </w:pPr>
+      <w:r>
+        <w:t>The administration guide covering installation and administration will be revised and provided for</w:t>
+      </w:r>
+      <w:r>
+        <w:t xml:space="preserve"> CAGRID-</w:t>
+      </w:r>
+      <w:r>
+        <w:t xml:space="preserve"> </w:t>
+      </w:r>
+      <w:r>
+        <w:t>DORIAN 2.1</w:t>
+      </w:r>
+    </w:p>
+    <w:p>
+      <w:pPr>
+        <w:numPr>
+          <w:ilvl w:val="0"/>
+          <w:numId w:val="2"/>
+        </w:numPr>
+        <w:ind w:hanging="359"/>
+        <w:contextualSpacing/>
+      </w:pPr>
+      <w:r>
         <w:t>An upgrade guide covering how to upgrade from CAGRID-</w:t>
       </w:r>
       <w:r>
         <w:t xml:space="preserve"> </w:t>
       </w:r>
       <w:r>
-        <w:t>TRUST 1.4 to CAGRID-</w:t>
+        <w:t xml:space="preserve">DORIAN </w:t>
+      </w:r>
+      <w:r>
+        <w:t>2.0</w:t>
+      </w:r>
+      <w:r>
+        <w:t xml:space="preserve"> to CAGRID-</w:t>
       </w:r>
       <w:r>
         <w:t xml:space="preserve"> </w:t>
       </w:r>
       <w:r>
-        <w:t>TRUST 2.1 will be prepared and provided for CAGRID-</w:t>
-      </w:r>
-      <w:r>
-        <w:t xml:space="preserve"> </w:t>
-      </w:r>
-      <w:r>
-        <w:t>TRUST</w:t>
-      </w:r>
-      <w:r>
-        <w:t xml:space="preserve"> 2.</w:t>
-      </w:r>
-      <w:r>
-        <w:t>1</w:t>
-      </w:r>
-    </w:p>
-    <w:p/>
+        <w:t>DORIAN 2.1 will be prepared and provided</w:t>
+      </w:r>
+    </w:p>
     <w:p>
       <w:pPr>
         <w:pStyle w:val="Heading3"/>
         <w:contextualSpacing w:val="0"/>
       </w:pPr>
-      <w:bookmarkStart w:id="6" w:name="h.hqnevhpj07mx" w:colFirst="0" w:colLast="0"/>
-      <w:bookmarkEnd w:id="6"/>
-      <w:r>
-        <w:lastRenderedPageBreak/>
-        <w:t>Credential Delegation Service</w:t>
+      <w:bookmarkStart w:id="8" w:name="h.5lhj0w9r56ud" w:colFirst="0" w:colLast="0"/>
+      <w:bookmarkEnd w:id="8"/>
+    </w:p>
+    <w:p>
+      <w:pPr>
+        <w:pStyle w:val="Heading3"/>
+        <w:contextualSpacing w:val="0"/>
+      </w:pPr>
+      <w:r>
+        <w:t>Global Model Exchange</w:t>
       </w:r>
     </w:p>
     <w:p/>
@@ -1091,66 +1173,71 @@
       <w:pPr>
         <w:numPr>
           <w:ilvl w:val="0"/>
-          <w:numId w:val="6"/>
+          <w:numId w:val="8"/>
         </w:numPr>
         <w:ind w:hanging="359"/>
         <w:contextualSpacing/>
       </w:pPr>
       <w:r>
-        <w:t xml:space="preserve">The Credential Delegation Service (CAGRID-CDS) will </w:t>
-      </w:r>
-      <w:r>
-        <w:t xml:space="preserve">be </w:t>
-      </w:r>
-      <w:r>
-        <w:t>backwards compatible with CAGRID-CDS 2.0</w:t>
-      </w:r>
-    </w:p>
-    <w:p>
-      <w:pPr>
-        <w:numPr>
-          <w:ilvl w:val="0"/>
-          <w:numId w:val="6"/>
+        <w:t>The Global Model Exchange (CAGRID-GME</w:t>
+      </w:r>
+      <w:r>
+        <w:t xml:space="preserve"> 2.1</w:t>
+      </w:r>
+      <w:r>
+        <w:t>) will</w:t>
+      </w:r>
+      <w:r>
+        <w:t xml:space="preserve"> be</w:t>
+      </w:r>
+      <w:r>
+        <w:t xml:space="preserve"> backwards compatible with CAGRID-GME 2.0</w:t>
+      </w:r>
+      <w:r>
+        <w:t>, in that its service interface will not change from 2.0.</w:t>
+      </w:r>
+    </w:p>
+    <w:p>
+      <w:pPr>
+        <w:numPr>
+          <w:ilvl w:val="0"/>
+          <w:numId w:val="8"/>
         </w:numPr>
         <w:ind w:hanging="359"/>
         <w:contextualSpacing/>
       </w:pPr>
       <w:r>
-        <w:t xml:space="preserve"> CAGRID-CDS updated to support delegating digital certificate validation to the </w:t>
-      </w:r>
-      <w:proofErr w:type="spellStart"/>
-      <w:r>
-        <w:t>caGrid</w:t>
-      </w:r>
-      <w:proofErr w:type="spellEnd"/>
-      <w:r>
-        <w:t xml:space="preserve"> Trust Service.</w:t>
-      </w:r>
-    </w:p>
-    <w:p>
-      <w:pPr>
-        <w:numPr>
-          <w:ilvl w:val="0"/>
-          <w:numId w:val="6"/>
+        <w:lastRenderedPageBreak/>
+        <w:t>CAGRID-GME will be updated to support delegating digital certificate validation to the caGrid Trust Service.</w:t>
+      </w:r>
+    </w:p>
+    <w:p>
+      <w:pPr>
+        <w:numPr>
+          <w:ilvl w:val="0"/>
+          <w:numId w:val="8"/>
         </w:numPr>
         <w:ind w:hanging="359"/>
         <w:contextualSpacing/>
       </w:pPr>
       <w:r>
-        <w:t>An administration guide covering installation and administration will be prepared and provided for CAGRID-</w:t>
+        <w:t>The administration guide covering installation and administration will be revised and provided for</w:t>
+      </w:r>
+      <w:r>
+        <w:t xml:space="preserve"> CAGRID-</w:t>
       </w:r>
       <w:r>
         <w:t xml:space="preserve"> </w:t>
       </w:r>
       <w:r>
-        <w:t>CDS 2.1</w:t>
-      </w:r>
-    </w:p>
-    <w:p>
-      <w:pPr>
-        <w:numPr>
-          <w:ilvl w:val="0"/>
-          <w:numId w:val="6"/>
+        <w:t>GME 2.1</w:t>
+      </w:r>
+    </w:p>
+    <w:p>
+      <w:pPr>
+        <w:numPr>
+          <w:ilvl w:val="0"/>
+          <w:numId w:val="8"/>
         </w:numPr>
         <w:ind w:hanging="359"/>
         <w:contextualSpacing/>
@@ -1162,30 +1249,37 @@
         <w:t xml:space="preserve"> </w:t>
       </w:r>
       <w:r>
-        <w:t>CDS 1.4 to CAGRID-</w:t>
+        <w:t xml:space="preserve">GME </w:t>
+      </w:r>
+      <w:r>
+        <w:t>2.0</w:t>
+      </w:r>
+      <w:r>
+        <w:t xml:space="preserve"> to CAGRID-</w:t>
       </w:r>
       <w:r>
         <w:t xml:space="preserve"> </w:t>
       </w:r>
       <w:r>
-        <w:t>CDS 2.1 will be prepared and provided for CAGRID-</w:t>
+        <w:t>GME 2.1 will be prepared and provided for CAGRID-</w:t>
       </w:r>
       <w:r>
         <w:t xml:space="preserve"> </w:t>
       </w:r>
       <w:r>
-        <w:t>CDS 2.1</w:t>
-      </w:r>
-    </w:p>
+        <w:t>GME 2.1</w:t>
+      </w:r>
+    </w:p>
+    <w:p/>
     <w:p>
       <w:pPr>
         <w:pStyle w:val="Heading3"/>
         <w:contextualSpacing w:val="0"/>
       </w:pPr>
-      <w:bookmarkStart w:id="7" w:name="h.a9nytwgx6lo0" w:colFirst="0" w:colLast="0"/>
-      <w:bookmarkEnd w:id="7"/>
-      <w:r>
-        <w:t>Dorian</w:t>
+      <w:bookmarkStart w:id="9" w:name="h.6r2ybcutfr4y" w:colFirst="0" w:colLast="0"/>
+      <w:bookmarkEnd w:id="9"/>
+      <w:r>
+        <w:t>Grid Trust Service</w:t>
       </w:r>
     </w:p>
     <w:p/>
@@ -1193,66 +1287,70 @@
       <w:pPr>
         <w:numPr>
           <w:ilvl w:val="0"/>
-          <w:numId w:val="2"/>
+          <w:numId w:val="12"/>
         </w:numPr>
         <w:ind w:hanging="359"/>
         <w:contextualSpacing/>
       </w:pPr>
       <w:r>
-        <w:t xml:space="preserve">Dorian (CAGRID-DORIAN) will </w:t>
+        <w:t>The Grid Trust Service (CAGRID-GTS</w:t>
+      </w:r>
+      <w:r>
+        <w:t xml:space="preserve"> 2.1</w:t>
+      </w:r>
+      <w:r>
+        <w:t xml:space="preserve">) will </w:t>
       </w:r>
       <w:r>
         <w:t xml:space="preserve">be </w:t>
       </w:r>
       <w:r>
-        <w:t>backwards compatible with CAGRID-DORIAN 2.0</w:t>
-      </w:r>
-    </w:p>
-    <w:p>
-      <w:pPr>
-        <w:numPr>
-          <w:ilvl w:val="0"/>
-          <w:numId w:val="2"/>
+        <w:t>backwards compatible with CAGRID-GTS 2.0</w:t>
+      </w:r>
+      <w:r>
+        <w:t>, in that its service interface will not change from 2.0.</w:t>
+      </w:r>
+    </w:p>
+    <w:p>
+      <w:pPr>
+        <w:numPr>
+          <w:ilvl w:val="0"/>
+          <w:numId w:val="12"/>
         </w:numPr>
         <w:ind w:hanging="359"/>
         <w:contextualSpacing/>
       </w:pPr>
       <w:r>
-        <w:t xml:space="preserve">CAGRID-DORIAN will be updated to support delegating digital certificate validation to the </w:t>
-      </w:r>
-      <w:proofErr w:type="spellStart"/>
-      <w:r>
-        <w:t>caGrid</w:t>
-      </w:r>
-      <w:proofErr w:type="spellEnd"/>
-      <w:r>
-        <w:t xml:space="preserve"> Trust Service.</w:t>
-      </w:r>
-    </w:p>
-    <w:p>
-      <w:pPr>
-        <w:numPr>
-          <w:ilvl w:val="0"/>
-          <w:numId w:val="2"/>
+        <w:t>CAGRID-GTS will be updated to support delegating digital certificate validation to the caGrid Trust Service.</w:t>
+      </w:r>
+    </w:p>
+    <w:p>
+      <w:pPr>
+        <w:numPr>
+          <w:ilvl w:val="0"/>
+          <w:numId w:val="12"/>
         </w:numPr>
         <w:ind w:hanging="359"/>
         <w:contextualSpacing/>
       </w:pPr>
       <w:r>
-        <w:t>An administration guide covering installation and administration will be prepared and provided for CAGRID-</w:t>
+        <w:t>The administration guide covering installation and administration will be revised and provided for</w:t>
+      </w:r>
+      <w:r>
+        <w:t xml:space="preserve"> CAGRID-</w:t>
       </w:r>
       <w:r>
         <w:t xml:space="preserve"> </w:t>
       </w:r>
       <w:r>
-        <w:t>DORIAN 2.1</w:t>
-      </w:r>
-    </w:p>
-    <w:p>
-      <w:pPr>
-        <w:numPr>
-          <w:ilvl w:val="0"/>
-          <w:numId w:val="2"/>
+        <w:t>GTS 2.1</w:t>
+      </w:r>
+    </w:p>
+    <w:p>
+      <w:pPr>
+        <w:numPr>
+          <w:ilvl w:val="0"/>
+          <w:numId w:val="12"/>
         </w:numPr>
         <w:ind w:hanging="359"/>
         <w:contextualSpacing/>
@@ -1264,30 +1362,31 @@
         <w:t xml:space="preserve"> </w:t>
       </w:r>
       <w:r>
-        <w:t>DORIAN 1.4 to CAGRID-</w:t>
+        <w:t xml:space="preserve">GTS </w:t>
+      </w:r>
+      <w:r>
+        <w:t>2.0</w:t>
+      </w:r>
+      <w:r>
+        <w:t xml:space="preserve"> to CAGRID-</w:t>
       </w:r>
       <w:r>
         <w:t xml:space="preserve"> </w:t>
       </w:r>
       <w:r>
-        <w:t>DORIAN 2.1 will be prepared and provided for CAGRID-</w:t>
-      </w:r>
-      <w:r>
-        <w:t xml:space="preserve"> </w:t>
-      </w:r>
-      <w:r>
-        <w:t>DORIAN 2.1</w:t>
-      </w:r>
-    </w:p>
+        <w:t>GTS 2.1 will be prepared and provided</w:t>
+      </w:r>
+    </w:p>
+    <w:p/>
     <w:p>
       <w:pPr>
         <w:pStyle w:val="Heading3"/>
         <w:contextualSpacing w:val="0"/>
       </w:pPr>
-      <w:bookmarkStart w:id="8" w:name="h.5lhj0w9r56ud" w:colFirst="0" w:colLast="0"/>
-      <w:bookmarkEnd w:id="8"/>
-      <w:r>
-        <w:t>Global Model Exchange</w:t>
+      <w:bookmarkStart w:id="10" w:name="h.qt4sltlhe216" w:colFirst="0" w:colLast="0"/>
+      <w:bookmarkEnd w:id="10"/>
+      <w:r>
+        <w:t>Grid Grouper</w:t>
       </w:r>
     </w:p>
     <w:p/>
@@ -1295,66 +1394,75 @@
       <w:pPr>
         <w:numPr>
           <w:ilvl w:val="0"/>
-          <w:numId w:val="8"/>
+          <w:numId w:val="7"/>
         </w:numPr>
         <w:ind w:hanging="359"/>
         <w:contextualSpacing/>
       </w:pPr>
       <w:r>
-        <w:t>The Global Model Exchange (CAGRID-GME) will</w:t>
-      </w:r>
-      <w:r>
-        <w:t xml:space="preserve"> be</w:t>
-      </w:r>
-      <w:r>
-        <w:t xml:space="preserve"> backwards compatible with CAGRID-GME 2.0</w:t>
-      </w:r>
-    </w:p>
-    <w:p>
-      <w:pPr>
-        <w:numPr>
-          <w:ilvl w:val="0"/>
-          <w:numId w:val="8"/>
+        <w:t>Grid Grouper (CAGRID-GROUPER</w:t>
+      </w:r>
+      <w:r>
+        <w:t xml:space="preserve"> 2.1</w:t>
+      </w:r>
+      <w:r>
+        <w:t xml:space="preserve">) will </w:t>
+      </w:r>
+      <w:r>
+        <w:t xml:space="preserve">be </w:t>
+      </w:r>
+      <w:r>
+        <w:t xml:space="preserve">backwards compatible </w:t>
+      </w:r>
+      <w:bookmarkStart w:id="11" w:name="_GoBack"/>
+      <w:bookmarkEnd w:id="11"/>
+      <w:r>
+        <w:t>with CAGRID-GROUPER 2.0</w:t>
+      </w:r>
+      <w:r>
+        <w:t>, in that its service interface will not change from 2.0.</w:t>
+      </w:r>
+    </w:p>
+    <w:p>
+      <w:pPr>
+        <w:numPr>
+          <w:ilvl w:val="0"/>
+          <w:numId w:val="7"/>
         </w:numPr>
         <w:ind w:hanging="359"/>
         <w:contextualSpacing/>
       </w:pPr>
       <w:r>
-        <w:t xml:space="preserve">CAGRID-GME will be updated to support delegating digital certificate validation to the </w:t>
-      </w:r>
-      <w:proofErr w:type="spellStart"/>
-      <w:r>
-        <w:t>caGrid</w:t>
-      </w:r>
-      <w:proofErr w:type="spellEnd"/>
-      <w:r>
-        <w:t xml:space="preserve"> Trust Service.</w:t>
-      </w:r>
-    </w:p>
-    <w:p>
-      <w:pPr>
-        <w:numPr>
-          <w:ilvl w:val="0"/>
-          <w:numId w:val="8"/>
+        <w:t>CAGRID-GROUPER will be updated to support delegating digital certificate validation to the caGrid Trust Service.</w:t>
+      </w:r>
+    </w:p>
+    <w:p>
+      <w:pPr>
+        <w:numPr>
+          <w:ilvl w:val="0"/>
+          <w:numId w:val="7"/>
         </w:numPr>
         <w:ind w:hanging="359"/>
         <w:contextualSpacing/>
       </w:pPr>
       <w:r>
-        <w:t>An administration guide covering installation and administration will be prepared and provided for CAGRID-</w:t>
+        <w:t>The administration guide covering installation and administration will be revised and provided for</w:t>
+      </w:r>
+      <w:r>
+        <w:t xml:space="preserve"> CAGRID-</w:t>
       </w:r>
       <w:r>
         <w:t xml:space="preserve"> </w:t>
       </w:r>
       <w:r>
-        <w:t>GME 2.1</w:t>
-      </w:r>
-    </w:p>
-    <w:p>
-      <w:pPr>
-        <w:numPr>
-          <w:ilvl w:val="0"/>
-          <w:numId w:val="8"/>
+        <w:t>GROUPER 2.1</w:t>
+      </w:r>
+    </w:p>
+    <w:p>
+      <w:pPr>
+        <w:numPr>
+          <w:ilvl w:val="0"/>
+          <w:numId w:val="7"/>
         </w:numPr>
         <w:ind w:hanging="359"/>
         <w:contextualSpacing/>
@@ -1366,241 +1474,19 @@
         <w:t xml:space="preserve"> </w:t>
       </w:r>
       <w:r>
-        <w:t>GME 1.4 to CAGRID-</w:t>
+        <w:t xml:space="preserve">GROUPER </w:t>
+      </w:r>
+      <w:r>
+        <w:t>2.0</w:t>
+      </w:r>
+      <w:r>
+        <w:t xml:space="preserve"> to CAGRID-</w:t>
       </w:r>
       <w:r>
         <w:t xml:space="preserve"> </w:t>
       </w:r>
       <w:r>
-        <w:t>GME 2.1 will be prepared and provided for CAGRID-</w:t>
-      </w:r>
-      <w:r>
-        <w:t xml:space="preserve"> </w:t>
-      </w:r>
-      <w:r>
-        <w:t>GME 2.1</w:t>
-      </w:r>
-    </w:p>
-    <w:p/>
-    <w:p>
-      <w:pPr>
-        <w:pStyle w:val="Heading3"/>
-        <w:contextualSpacing w:val="0"/>
-      </w:pPr>
-      <w:bookmarkStart w:id="9" w:name="h.6r2ybcutfr4y" w:colFirst="0" w:colLast="0"/>
-      <w:bookmarkEnd w:id="9"/>
-      <w:r>
-        <w:t>Grid Trust Service</w:t>
-      </w:r>
-    </w:p>
-    <w:p/>
-    <w:p>
-      <w:pPr>
-        <w:numPr>
-          <w:ilvl w:val="0"/>
-          <w:numId w:val="12"/>
-        </w:numPr>
-        <w:ind w:hanging="359"/>
-        <w:contextualSpacing/>
-      </w:pPr>
-      <w:r>
-        <w:t xml:space="preserve">The Grid Trust Service (CAGRID-GTS) will </w:t>
-      </w:r>
-      <w:r>
-        <w:t xml:space="preserve">be </w:t>
-      </w:r>
-      <w:r>
-        <w:t>backwards compatible with CAGRID-GTS 2.0</w:t>
-      </w:r>
-    </w:p>
-    <w:p>
-      <w:pPr>
-        <w:numPr>
-          <w:ilvl w:val="0"/>
-          <w:numId w:val="12"/>
-        </w:numPr>
-        <w:ind w:hanging="359"/>
-        <w:contextualSpacing/>
-      </w:pPr>
-      <w:r>
-        <w:t xml:space="preserve">CAGRID-GTS will be updated to support delegating digital certificate validation to the </w:t>
-      </w:r>
-      <w:proofErr w:type="spellStart"/>
-      <w:r>
-        <w:t>caGrid</w:t>
-      </w:r>
-      <w:proofErr w:type="spellEnd"/>
-      <w:r>
-        <w:t xml:space="preserve"> Trust Service.</w:t>
-      </w:r>
-    </w:p>
-    <w:p>
-      <w:pPr>
-        <w:numPr>
-          <w:ilvl w:val="0"/>
-          <w:numId w:val="12"/>
-        </w:numPr>
-        <w:ind w:hanging="359"/>
-        <w:contextualSpacing/>
-      </w:pPr>
-      <w:r>
-        <w:t>An administration guide covering installation and administration will be prepared and provided for CAGRID-</w:t>
-      </w:r>
-      <w:r>
-        <w:t xml:space="preserve"> </w:t>
-      </w:r>
-      <w:r>
-        <w:t>GTS 2.1</w:t>
-      </w:r>
-    </w:p>
-    <w:p>
-      <w:pPr>
-        <w:numPr>
-          <w:ilvl w:val="0"/>
-          <w:numId w:val="12"/>
-        </w:numPr>
-        <w:ind w:hanging="359"/>
-        <w:contextualSpacing/>
-      </w:pPr>
-      <w:r>
-        <w:t>An upgrade guide covering how to upgrade from CAGRID</w:t>
-      </w:r>
-      <w:r>
-        <w:t>-</w:t>
-      </w:r>
-      <w:r>
-        <w:t xml:space="preserve"> </w:t>
-      </w:r>
-      <w:r>
-        <w:t>GTS 1.4 to CAGRID-</w:t>
-      </w:r>
-      <w:r>
-        <w:t xml:space="preserve"> </w:t>
-      </w:r>
-      <w:r>
-        <w:t>GTS 2.1 will be prepared and provided for CAGRID-</w:t>
-      </w:r>
-      <w:r>
-        <w:t xml:space="preserve"> </w:t>
-      </w:r>
-      <w:r>
-        <w:t>GTS 2.1</w:t>
-      </w:r>
-    </w:p>
-    <w:p/>
-    <w:p>
-      <w:pPr>
-        <w:pStyle w:val="Heading3"/>
-        <w:contextualSpacing w:val="0"/>
-      </w:pPr>
-      <w:bookmarkStart w:id="10" w:name="h.qt4sltlhe216" w:colFirst="0" w:colLast="0"/>
-      <w:bookmarkEnd w:id="10"/>
-      <w:r>
-        <w:lastRenderedPageBreak/>
-        <w:t>Grid Grouper</w:t>
-      </w:r>
-    </w:p>
-    <w:p/>
-    <w:p>
-      <w:pPr>
-        <w:numPr>
-          <w:ilvl w:val="0"/>
-          <w:numId w:val="7"/>
-        </w:numPr>
-        <w:ind w:hanging="359"/>
-        <w:contextualSpacing/>
-      </w:pPr>
-      <w:r>
-        <w:t xml:space="preserve">Grid Grouper (CAGRID-GROUPER) will </w:t>
-      </w:r>
-      <w:r>
-        <w:t xml:space="preserve">be </w:t>
-      </w:r>
-      <w:r>
-        <w:t>backwards compatible with CAGRID-GROUPER 2.0</w:t>
-      </w:r>
-    </w:p>
-    <w:p>
-      <w:pPr>
-        <w:numPr>
-          <w:ilvl w:val="0"/>
-          <w:numId w:val="7"/>
-        </w:numPr>
-        <w:ind w:hanging="359"/>
-        <w:contextualSpacing/>
-      </w:pPr>
-      <w:r>
-        <w:t xml:space="preserve">CAGRID-GROUPER will be updated to support delegating digital certificate validation to the </w:t>
-      </w:r>
-      <w:proofErr w:type="spellStart"/>
-      <w:r>
-        <w:t>caGrid</w:t>
-      </w:r>
-      <w:proofErr w:type="spellEnd"/>
-      <w:r>
-        <w:t xml:space="preserve"> Trust Service.</w:t>
-      </w:r>
-    </w:p>
-    <w:p>
-      <w:pPr>
-        <w:numPr>
-          <w:ilvl w:val="0"/>
-          <w:numId w:val="7"/>
-        </w:numPr>
-        <w:ind w:hanging="359"/>
-        <w:contextualSpacing/>
-      </w:pPr>
-      <w:r>
-        <w:t>An administration guide covering installation and administration will be prepared and provided for CAGRID-</w:t>
-      </w:r>
-      <w:r>
-        <w:t xml:space="preserve"> </w:t>
-      </w:r>
-      <w:r>
-        <w:t>GROUPER 2.1</w:t>
-      </w:r>
-    </w:p>
-    <w:p>
-      <w:pPr>
-        <w:numPr>
-          <w:ilvl w:val="0"/>
-          <w:numId w:val="7"/>
-        </w:numPr>
-        <w:ind w:hanging="359"/>
-        <w:contextualSpacing/>
-      </w:pPr>
-      <w:r>
-        <w:t>An upgrade guide covering how to upgrade from CAGRID-</w:t>
-      </w:r>
-      <w:r>
-        <w:t xml:space="preserve"> </w:t>
-      </w:r>
-      <w:r>
-        <w:t>GROUPER</w:t>
-      </w:r>
-      <w:r>
-        <w:t xml:space="preserve"> </w:t>
-      </w:r>
-      <w:r>
-        <w:t>1.4 to CAGRID-</w:t>
-      </w:r>
-      <w:r>
-        <w:t xml:space="preserve"> </w:t>
-      </w:r>
-      <w:r>
-        <w:t>GROUPER 2.1 will be prepared and provided for CAGRID-</w:t>
-      </w:r>
-      <w:r>
-        <w:t xml:space="preserve"> </w:t>
-      </w:r>
-      <w:r>
-        <w:t>GROUPER</w:t>
-      </w:r>
-      <w:r>
-        <w:t xml:space="preserve"> </w:t>
-      </w:r>
-      <w:r>
-        <w:t>2.1</w:t>
+        <w:t>GROUPER 2.1 will be prepared and provided</w:t>
       </w:r>
     </w:p>
     <w:p/>
@@ -1609,8 +1495,8 @@
         <w:pStyle w:val="Heading2"/>
         <w:contextualSpacing w:val="0"/>
       </w:pPr>
-      <w:bookmarkStart w:id="11" w:name="h.4zr3aowqzaxi" w:colFirst="0" w:colLast="0"/>
-      <w:bookmarkEnd w:id="11"/>
+      <w:bookmarkStart w:id="12" w:name="h.4zr3aowqzaxi" w:colFirst="0" w:colLast="0"/>
+      <w:bookmarkEnd w:id="12"/>
       <w:r>
         <w:t>Cookbooks</w:t>
       </w:r>
@@ -1671,13 +1557,8 @@
       <w:r>
         <w:t xml:space="preserve"> </w:t>
       </w:r>
-      <w:proofErr w:type="spellStart"/>
-      <w:r>
-        <w:t>caGrid</w:t>
-      </w:r>
-      <w:proofErr w:type="spellEnd"/>
-      <w:r>
-        <w:t xml:space="preserve"> 2.x web service </w:t>
+      <w:r>
+        <w:t xml:space="preserve">caGrid 2.x web service </w:t>
       </w:r>
       <w:r>
         <w:t>project skeleton based on provided settings</w:t>
@@ -1695,15 +1576,7 @@
         </w:numPr>
       </w:pPr>
       <w:r>
-        <w:t xml:space="preserve">Develop a </w:t>
-      </w:r>
-      <w:proofErr w:type="spellStart"/>
-      <w:r>
-        <w:t>caGrid</w:t>
-      </w:r>
-      <w:proofErr w:type="spellEnd"/>
-      <w:r>
-        <w:t xml:space="preserve"> 2.0 Analytical Service (REST, SOAP)</w:t>
+        <w:t>Develop a caGrid 2.0 Analytical Service (REST, SOAP)</w:t>
       </w:r>
     </w:p>
     <w:p>
@@ -1718,92 +1591,59 @@
         <w:t>C</w:t>
       </w:r>
       <w:r>
-        <w:t xml:space="preserve">reate </w:t>
-      </w:r>
-      <w:proofErr w:type="spellStart"/>
-      <w:r>
-        <w:t>caGrid</w:t>
-      </w:r>
-      <w:proofErr w:type="spellEnd"/>
-      <w:r>
-        <w:t xml:space="preserve"> 2.x analytical </w:t>
-      </w:r>
-      <w:r>
-        <w:t xml:space="preserve">service following </w:t>
-      </w:r>
-      <w:r>
-        <w:t>best practices mentioned.</w:t>
+        <w:t>reate caGrid 2.x analytical service following best practices mentioned.</w:t>
       </w:r>
       <w:r>
         <w:rPr>
           <w:shd w:val="clear" w:color="auto" w:fill="FFFFFF"/>
         </w:rPr>
-        <w:t xml:space="preserve"> Create a </w:t>
-      </w:r>
+        <w:t xml:space="preserve"> Create a simple grid service capable of returning a stock quote for a given stock symbol, deploy and test it with a client program.</w:t>
+      </w:r>
+    </w:p>
+    <w:p>
+      <w:pPr>
+        <w:pStyle w:val="ListParagraph"/>
+        <w:numPr>
+          <w:ilvl w:val="0"/>
+          <w:numId w:val="22"/>
+        </w:numPr>
+      </w:pPr>
+      <w:r>
+        <w:t>Develop a caGrid 2.0 Secure Analytical Service (</w:t>
+      </w:r>
+      <w:r>
+        <w:t>REST</w:t>
+      </w:r>
+      <w:r>
+        <w:t>)</w:t>
+      </w:r>
+    </w:p>
+    <w:p>
+      <w:pPr>
+        <w:pStyle w:val="ListParagraph"/>
+        <w:numPr>
+          <w:ilvl w:val="1"/>
+          <w:numId w:val="22"/>
+        </w:numPr>
+      </w:pPr>
       <w:r>
         <w:rPr>
           <w:shd w:val="clear" w:color="auto" w:fill="FFFFFF"/>
         </w:rPr>
-        <w:t>simple grid service capable of returning a stock quote for a given stock symbol</w:t>
+        <w:t xml:space="preserve">This service allows us to create photo galleries and securely share photos with others. Provides </w:t>
       </w:r>
       <w:r>
         <w:rPr>
           <w:shd w:val="clear" w:color="auto" w:fill="FFFFFF"/>
         </w:rPr>
-        <w:t>, deploy and test it with a client program.</w:t>
-      </w:r>
-    </w:p>
-    <w:p>
-      <w:pPr>
-        <w:pStyle w:val="ListParagraph"/>
-        <w:numPr>
-          <w:ilvl w:val="0"/>
-          <w:numId w:val="22"/>
-        </w:numPr>
-      </w:pPr>
-      <w:r>
-        <w:t xml:space="preserve">Develop a </w:t>
-      </w:r>
-      <w:proofErr w:type="spellStart"/>
-      <w:r>
-        <w:t>caGrid</w:t>
-      </w:r>
-      <w:proofErr w:type="spellEnd"/>
-      <w:r>
-        <w:t xml:space="preserve"> 2.0 Secure Analytical Service (</w:t>
-      </w:r>
-      <w:r>
-        <w:t>REST</w:t>
-      </w:r>
-      <w:r>
-        <w:t>)</w:t>
-      </w:r>
-    </w:p>
-    <w:p>
-      <w:pPr>
-        <w:pStyle w:val="ListParagraph"/>
-        <w:numPr>
-          <w:ilvl w:val="1"/>
-          <w:numId w:val="22"/>
-        </w:numPr>
-      </w:pPr>
+        <w:t xml:space="preserve">fine-grained service-level permissions using Grid Grouper to </w:t>
+      </w:r>
       <w:r>
         <w:rPr>
           <w:shd w:val="clear" w:color="auto" w:fill="FFFFFF"/>
         </w:rPr>
-        <w:t>This service allows us to create photo galleries and securely share photos with others.</w:t>
-      </w:r>
-      <w:r>
-        <w:rPr>
-          <w:shd w:val="clear" w:color="auto" w:fill="FFFFFF"/>
-        </w:rPr>
-        <w:t xml:space="preserve"> Provides </w:t>
-      </w:r>
-      <w:r>
-        <w:rPr>
-          <w:shd w:val="clear" w:color="auto" w:fill="FFFFFF"/>
-        </w:rPr>
-        <w:t>fine-grained service-level permissions using Grid Grouper to enable secure photo sharing</w:t>
+        <w:lastRenderedPageBreak/>
+        <w:t>enable secure photo sharing</w:t>
       </w:r>
       <w:r>
         <w:rPr>
@@ -1822,23 +1662,7 @@
         </w:numPr>
       </w:pPr>
       <w:r>
-        <w:t xml:space="preserve">Migrate a </w:t>
-      </w:r>
-      <w:proofErr w:type="spellStart"/>
-      <w:r>
-        <w:t>caGrid</w:t>
-      </w:r>
-      <w:proofErr w:type="spellEnd"/>
-      <w:r>
-        <w:t xml:space="preserve"> 1.4 Analytical Service to </w:t>
-      </w:r>
-      <w:proofErr w:type="spellStart"/>
-      <w:r>
-        <w:t>caGrid</w:t>
-      </w:r>
-      <w:proofErr w:type="spellEnd"/>
-      <w:r>
-        <w:t xml:space="preserve"> 2.0 (SOAP)</w:t>
+        <w:t>Migrate a caGrid 1.4 Analytical Service to caGrid 2.0 (SOAP)</w:t>
       </w:r>
     </w:p>
     <w:p>
@@ -1849,32 +1673,13 @@
         <w:t>U</w:t>
       </w:r>
       <w:r>
-        <w:t xml:space="preserve">pgrade an existing </w:t>
-      </w:r>
-      <w:proofErr w:type="spellStart"/>
-      <w:r>
-        <w:t>caGrid</w:t>
-      </w:r>
-      <w:proofErr w:type="spellEnd"/>
-      <w:r>
-        <w:t xml:space="preserve"> 1.4 analytical SOAP service to </w:t>
-      </w:r>
-      <w:proofErr w:type="spellStart"/>
-      <w:r>
-        <w:t>caGrid</w:t>
-      </w:r>
-      <w:proofErr w:type="spellEnd"/>
-      <w:r>
-        <w:t xml:space="preserve"> 2.0 analytical SOAP service. </w:t>
+        <w:t xml:space="preserve">pgrade an existing caGrid 1.4 analytical SOAP service to caGrid 2.0 analytical SOAP service. </w:t>
       </w:r>
       <w:r>
         <w:t>D</w:t>
       </w:r>
       <w:r>
-        <w:t>eploy generated service to test it with a client p</w:t>
-      </w:r>
-      <w:r>
-        <w:t>rogram.</w:t>
+        <w:t>eploy generated service to test it with a client program.</w:t>
       </w:r>
     </w:p>
     <w:p/>
@@ -1884,23 +1689,23 @@
         <w:pStyle w:val="Heading2"/>
         <w:contextualSpacing w:val="0"/>
       </w:pPr>
-      <w:bookmarkStart w:id="12" w:name="h.n895hqjd5wfa" w:colFirst="0" w:colLast="0"/>
-      <w:bookmarkEnd w:id="12"/>
+      <w:bookmarkStart w:id="13" w:name="h.n895hqjd5wfa" w:colFirst="0" w:colLast="0"/>
+      <w:bookmarkEnd w:id="13"/>
       <w:r>
         <w:t>Portal</w:t>
       </w:r>
     </w:p>
     <w:p>
-      <w:hyperlink r:id="rId6" w:history="1">
-        <w:r>
-          <w:rPr>
-            <w:rStyle w:val="Hyperlink"/>
-          </w:rPr>
-          <w:t>https://github.com/NCIP/cagrid-docs/blob/master/general/requirements/caGrid_Portal_Requirements_Definition.doc</w:t>
-        </w:r>
-      </w:hyperlink>
-      <w:r>
-        <w:t xml:space="preserve"> </w:t>
+      <w:r>
+        <w:t>https://github.com/NCIP/cagrid-docs/blob/master/general/requirements/caGrid_Portal_Requirements_Definition.doc</w:t>
+      </w:r>
+      <w:proofErr w:type="gramStart"/>
+      <w:r>
+        <w:t>?raw</w:t>
+      </w:r>
+      <w:proofErr w:type="gramEnd"/>
+      <w:r>
+        <w:t>=true</w:t>
       </w:r>
     </w:p>
     <w:p/>
@@ -1908,14 +1713,10 @@
     <w:p/>
     <w:p/>
     <w:p/>
-    <w:p/>
-    <w:p/>
     <w:p>
       <w:pPr>
         <w:widowControl w:val="0"/>
       </w:pPr>
-      <w:bookmarkStart w:id="13" w:name="_GoBack"/>
-      <w:bookmarkEnd w:id="13"/>
     </w:p>
     <w:sectPr>
       <w:pgSz w:w="12240" w:h="15840"/>
@@ -1927,7 +1728,7 @@
 </file>
 
 <file path=word/numbering.xml><?xml version="1.0" encoding="utf-8"?>
-<w:numbering xmlns:wpc="http://schemas.microsoft.com/office/word/2010/wordprocessingCanvas" xmlns:mc="http://schemas.openxmlformats.org/markup-compatibility/2006" xmlns:o="urn:schemas-microsoft-com:office:office" xmlns:r="http://schemas.openxmlformats.org/officeDocument/2006/relationships" xmlns:m="http://schemas.openxmlformats.org/officeDocument/2006/math" xmlns:v="urn:schemas-microsoft-com:vml" xmlns:wp14="http://schemas.microsoft.com/office/word/2010/wordprocessingDrawing" xmlns:wp="http://schemas.openxmlformats.org/drawingml/2006/wordprocessingDrawing" xmlns:w10="urn:schemas-microsoft-com:office:word" xmlns:w="http://schemas.openxmlformats.org/wordprocessingml/2006/main" xmlns:w14="http://schemas.microsoft.com/office/word/2010/wordml" xmlns:wpg="http://schemas.microsoft.com/office/word/2010/wordprocessingGroup" xmlns:wpi="http://schemas.microsoft.com/office/word/2010/wordprocessingInk" xmlns:wne="http://schemas.microsoft.com/office/word/2006/wordml" xmlns:wps="http://schemas.microsoft.com/office/word/2010/wordprocessingShape" mc:Ignorable="w14 wp14">
+<w:numbering xmlns:wpc="http://schemas.microsoft.com/office/word/2010/wordprocessingCanvas" xmlns:mo="http://schemas.microsoft.com/office/mac/office/2008/main" xmlns:mc="http://schemas.openxmlformats.org/markup-compatibility/2006" xmlns:mv="urn:schemas-microsoft-com:mac:vml" xmlns:o="urn:schemas-microsoft-com:office:office" xmlns:r="http://schemas.openxmlformats.org/officeDocument/2006/relationships" xmlns:m="http://schemas.openxmlformats.org/officeDocument/2006/math" xmlns:v="urn:schemas-microsoft-com:vml" xmlns:wp14="http://schemas.microsoft.com/office/word/2010/wordprocessingDrawing" xmlns:wp="http://schemas.openxmlformats.org/drawingml/2006/wordprocessingDrawing" xmlns:w10="urn:schemas-microsoft-com:office:word" xmlns:w="http://schemas.openxmlformats.org/wordprocessingml/2006/main" xmlns:w14="http://schemas.microsoft.com/office/word/2010/wordml" xmlns:wpg="http://schemas.microsoft.com/office/word/2010/wordprocessingGroup" xmlns:wpi="http://schemas.microsoft.com/office/word/2010/wordprocessingInk" xmlns:wne="http://schemas.microsoft.com/office/word/2006/wordml" xmlns:wps="http://schemas.microsoft.com/office/word/2010/wordprocessingShape" mc:Ignorable="w14 wp14">
   <w:abstractNum w:abstractNumId="0">
     <w:nsid w:val="073D7211"/>
     <w:multiLevelType w:val="multilevel"/>
@@ -4859,7 +4660,7 @@
       </w:pPr>
     </w:pPrDefault>
   </w:docDefaults>
-  <w:latentStyles w:defLockedState="0" w:defUIPriority="99" w:defSemiHidden="1" w:defUnhideWhenUsed="1" w:defQFormat="0" w:count="267">
+  <w:latentStyles w:defLockedState="0" w:defUIPriority="99" w:defSemiHidden="1" w:defUnhideWhenUsed="1" w:defQFormat="0" w:count="276">
     <w:lsdException w:name="Normal" w:semiHidden="0" w:uiPriority="0" w:unhideWhenUsed="0" w:qFormat="1"/>
     <w:lsdException w:name="heading 1" w:semiHidden="0" w:uiPriority="9" w:unhideWhenUsed="0" w:qFormat="1"/>
     <w:lsdException w:name="heading 2" w:uiPriority="9" w:qFormat="1"/>
@@ -5112,6 +4913,7 @@
   <w:style w:type="character" w:default="1" w:styleId="DefaultParagraphFont">
     <w:name w:val="Default Paragraph Font"/>
     <w:uiPriority w:val="1"/>
+    <w:semiHidden/>
     <w:unhideWhenUsed/>
   </w:style>
   <w:style w:type="table" w:default="1" w:styleId="TableNormal">
@@ -5288,11 +5090,23 @@
       <w:u w:val="single"/>
     </w:rPr>
   </w:style>
+  <w:style w:type="character" w:styleId="FollowedHyperlink">
+    <w:name w:val="FollowedHyperlink"/>
+    <w:basedOn w:val="DefaultParagraphFont"/>
+    <w:uiPriority w:val="99"/>
+    <w:semiHidden/>
+    <w:unhideWhenUsed/>
+    <w:rsid w:val="008B0419"/>
+    <w:rPr>
+      <w:color w:val="800080" w:themeColor="followedHyperlink"/>
+      <w:u w:val="single"/>
+    </w:rPr>
+  </w:style>
 </w:styles>
 </file>
 
 <file path=word/stylesWithEffects.xml><?xml version="1.0" encoding="utf-8"?>
-<w:styles xmlns:wpc="http://schemas.microsoft.com/office/word/2010/wordprocessingCanvas" xmlns:mc="http://schemas.openxmlformats.org/markup-compatibility/2006" xmlns:o="urn:schemas-microsoft-com:office:office" xmlns:r="http://schemas.openxmlformats.org/officeDocument/2006/relationships" xmlns:m="http://schemas.openxmlformats.org/officeDocument/2006/math" xmlns:v="urn:schemas-microsoft-com:vml" xmlns:wp14="http://schemas.microsoft.com/office/word/2010/wordprocessingDrawing" xmlns:wp="http://schemas.openxmlformats.org/drawingml/2006/wordprocessingDrawing" xmlns:w10="urn:schemas-microsoft-com:office:word" xmlns:w="http://schemas.openxmlformats.org/wordprocessingml/2006/main" xmlns:w14="http://schemas.microsoft.com/office/word/2010/wordml" xmlns:wpg="http://schemas.microsoft.com/office/word/2010/wordprocessingGroup" xmlns:wpi="http://schemas.microsoft.com/office/word/2010/wordprocessingInk" xmlns:wne="http://schemas.microsoft.com/office/word/2006/wordml" xmlns:wps="http://schemas.microsoft.com/office/word/2010/wordprocessingShape" mc:Ignorable="w14 wp14">
+<w:styles xmlns:wpc="http://schemas.microsoft.com/office/word/2010/wordprocessingCanvas" xmlns:mo="http://schemas.microsoft.com/office/mac/office/2008/main" xmlns:mc="http://schemas.openxmlformats.org/markup-compatibility/2006" xmlns:mv="urn:schemas-microsoft-com:mac:vml" xmlns:o="urn:schemas-microsoft-com:office:office" xmlns:r="http://schemas.openxmlformats.org/officeDocument/2006/relationships" xmlns:m="http://schemas.openxmlformats.org/officeDocument/2006/math" xmlns:v="urn:schemas-microsoft-com:vml" xmlns:wp14="http://schemas.microsoft.com/office/word/2010/wordprocessingDrawing" xmlns:wp="http://schemas.openxmlformats.org/drawingml/2006/wordprocessingDrawing" xmlns:w10="urn:schemas-microsoft-com:office:word" xmlns:w="http://schemas.openxmlformats.org/wordprocessingml/2006/main" xmlns:w14="http://schemas.microsoft.com/office/word/2010/wordml" xmlns:wpg="http://schemas.microsoft.com/office/word/2010/wordprocessingGroup" xmlns:wpi="http://schemas.microsoft.com/office/word/2010/wordprocessingInk" xmlns:wne="http://schemas.microsoft.com/office/word/2006/wordml" xmlns:wps="http://schemas.microsoft.com/office/word/2010/wordprocessingShape" mc:Ignorable="w14 wp14">
   <w:docDefaults>
     <w:rPrDefault>
       <w:rPr>
@@ -5308,7 +5122,7 @@
       </w:pPr>
     </w:pPrDefault>
   </w:docDefaults>
-  <w:latentStyles w:defLockedState="0" w:defUIPriority="99" w:defSemiHidden="1" w:defUnhideWhenUsed="1" w:defQFormat="0" w:count="267">
+  <w:latentStyles w:defLockedState="0" w:defUIPriority="99" w:defSemiHidden="1" w:defUnhideWhenUsed="1" w:defQFormat="0" w:count="276">
     <w:lsdException w:name="Normal" w:semiHidden="0" w:uiPriority="0" w:unhideWhenUsed="0" w:qFormat="1"/>
     <w:lsdException w:name="heading 1" w:semiHidden="0" w:uiPriority="9" w:unhideWhenUsed="0" w:qFormat="1"/>
     <w:lsdException w:name="heading 2" w:uiPriority="9" w:qFormat="1"/>
@@ -5561,6 +5375,7 @@
   <w:style w:type="character" w:default="1" w:styleId="DefaultParagraphFont">
     <w:name w:val="Default Paragraph Font"/>
     <w:uiPriority w:val="1"/>
+    <w:semiHidden/>
     <w:unhideWhenUsed/>
   </w:style>
   <w:style w:type="table" w:default="1" w:styleId="TableNormal">
@@ -5734,6 +5549,18 @@
     <w:rsid w:val="006405FE"/>
     <w:rPr>
       <w:color w:val="0000FF" w:themeColor="hyperlink"/>
+      <w:u w:val="single"/>
+    </w:rPr>
+  </w:style>
+  <w:style w:type="character" w:styleId="FollowedHyperlink">
+    <w:name w:val="FollowedHyperlink"/>
+    <w:basedOn w:val="DefaultParagraphFont"/>
+    <w:uiPriority w:val="99"/>
+    <w:semiHidden/>
+    <w:unhideWhenUsed/>
+    <w:rsid w:val="008B0419"/>
+    <w:rPr>
+      <w:color w:val="800080" w:themeColor="followedHyperlink"/>
       <w:u w:val="single"/>
     </w:rPr>
   </w:style>

</xml_diff>